<commit_message>
output/: Update the output files.
</commit_message>
<xml_diff>
--- a/output/test.docx
+++ b/output/test.docx
@@ -23,7 +23,7 @@
         <w:rPr>
           <w:vertAlign w:val="superscript"/>
         </w:rPr>
-        <w:t xml:space="preserve">1–4</w:t>
+        <w:t xml:space="preserve">1,2</w:t>
       </w:r>
       <w:r>
         <w:t xml:space="preserve">.</w:t>
@@ -204,7 +204,7 @@
         <w:pStyle w:val="Bibliography"/>
       </w:pPr>
       <w:r>
-        <w:t xml:space="preserve">(2) Rugar, D.; Budakian, R.; Mamin, H. J.; Chui, B. W. Single spin detection by magnetic resonance force microscopy.</w:t>
+        <w:t xml:space="preserve">(2) Kuehn, S.; Hickman, S. A.; Marohn, J. A. Advances in mechanical detection of magnetic resonance.</w:t>
       </w:r>
       <w:r>
         <w:t xml:space="preserve"> </w:t>
@@ -213,7 +213,7 @@
         <w:rPr>
           <w:i/>
         </w:rPr>
-        <w:t xml:space="preserve">Nature</w:t>
+        <w:t xml:space="preserve">J. Chem. Phys.</w:t>
       </w:r>
       <w:r>
         <w:t xml:space="preserve"> </w:t>
@@ -222,7 +222,7 @@
         <w:rPr>
           <w:b/>
         </w:rPr>
-        <w:t xml:space="preserve">2004</w:t>
+        <w:t xml:space="preserve">2008</w:t>
       </w:r>
       <w:r>
         <w:t xml:space="preserve">,</w:t>
@@ -234,13 +234,13 @@
         <w:rPr>
           <w:i/>
         </w:rPr>
-        <w:t xml:space="preserve">430</w:t>
+        <w:t xml:space="preserve">128</w:t>
       </w:r>
       <w:r>
         <w:t xml:space="preserve"> </w:t>
       </w:r>
       <w:r>
-        <w:t xml:space="preserve">(6997), 329–332 DOI:</w:t>
+        <w:t xml:space="preserve">(5), 052208 DOI:</w:t>
       </w:r>
       <w:r>
         <w:t xml:space="preserve"> </w:t>
@@ -250,123 +250,7 @@
           <w:rPr>
             <w:rStyle w:val="Hyperlink"/>
           </w:rPr>
-          <w:t xml:space="preserve">10.1038/nature02658</w:t>
-        </w:r>
-      </w:hyperlink>
-      <w:r>
-        <w:t xml:space="preserve">.</w:t>
-      </w:r>
-    </w:p>
-    <w:p>
-      <w:pPr>
-        <w:pStyle w:val="Bibliography"/>
-      </w:pPr>
-      <w:r>
-        <w:t xml:space="preserve">(3) Isaac, C. E.; Gleave, C. M.; Nasr, P. T.; Nguyen, H. L.; Curley, E. A.; Yoder, J. L.; Moore, E. W.; Chen, L.; Marohn, J. A. Dynamic nuclear polarization in a magnetic resonance force microscope experiment.</w:t>
-      </w:r>
-      <w:r>
-        <w:t xml:space="preserve"> </w:t>
-      </w:r>
-      <w:r>
-        <w:rPr>
-          <w:i/>
-        </w:rPr>
-        <w:t xml:space="preserve">Phys. Chem. Chem. Phys.</w:t>
-      </w:r>
-      <w:r>
-        <w:t xml:space="preserve"> </w:t>
-      </w:r>
-      <w:r>
-        <w:rPr>
-          <w:b/>
-        </w:rPr>
-        <w:t xml:space="preserve">2016</w:t>
-      </w:r>
-      <w:r>
-        <w:t xml:space="preserve">,</w:t>
-      </w:r>
-      <w:r>
-        <w:t xml:space="preserve"> </w:t>
-      </w:r>
-      <w:r>
-        <w:rPr>
-          <w:i/>
-        </w:rPr>
-        <w:t xml:space="preserve">18</w:t>
-      </w:r>
-      <w:r>
-        <w:t xml:space="preserve"> </w:t>
-      </w:r>
-      <w:r>
-        <w:t xml:space="preserve">(13), 8806–8819 DOI:</w:t>
-      </w:r>
-      <w:r>
-        <w:t xml:space="preserve"> </w:t>
-      </w:r>
-      <w:hyperlink r:id="rId24">
-        <w:r>
-          <w:rPr>
-            <w:rStyle w:val="Hyperlink"/>
-          </w:rPr>
-          <w:t xml:space="preserve">10.1039/C6CP00084C</w:t>
-        </w:r>
-      </w:hyperlink>
-      <w:r>
-        <w:t xml:space="preserve">.</w:t>
-      </w:r>
-    </w:p>
-    <w:p>
-      <w:pPr>
-        <w:pStyle w:val="Bibliography"/>
-      </w:pPr>
-      <w:r>
-        <w:t xml:space="preserve">(4) Isaac, C. E.; Curley, E. A.; Nasr, P. T.; Nguyen, H. L.; Marohn, J. A. Cryogenic positioning and alignment with micrometer precision in a magnetic resonance force microscope.</w:t>
-      </w:r>
-      <w:r>
-        <w:t xml:space="preserve"> </w:t>
-      </w:r>
-      <w:r>
-        <w:rPr>
-          <w:i/>
-        </w:rPr>
-        <w:t xml:space="preserve">Rev. Sci. Instrum.</w:t>
-      </w:r>
-      <w:r>
-        <w:t xml:space="preserve"> </w:t>
-      </w:r>
-      <w:r>
-        <w:rPr>
-          <w:b/>
-        </w:rPr>
-        <w:t xml:space="preserve">2018</w:t>
-      </w:r>
-      <w:r>
-        <w:t xml:space="preserve">,</w:t>
-      </w:r>
-      <w:r>
-        <w:t xml:space="preserve"> </w:t>
-      </w:r>
-      <w:r>
-        <w:rPr>
-          <w:i/>
-        </w:rPr>
-        <w:t xml:space="preserve">89</w:t>
-      </w:r>
-      <w:r>
-        <w:t xml:space="preserve"> </w:t>
-      </w:r>
-      <w:r>
-        <w:t xml:space="preserve">(1), 013707 DOI:</w:t>
-      </w:r>
-      <w:r>
-        <w:t xml:space="preserve"> </w:t>
-      </w:r>
-      <w:hyperlink r:id="rId25">
-        <w:r>
-          <w:rPr>
-            <w:rStyle w:val="Hyperlink"/>
-          </w:rPr>
-          <w:t xml:space="preserve">10.1063/1.5008505</w:t>
+          <w:t xml:space="preserve">10.1063/1.2834737</w:t>
         </w:r>
       </w:hyperlink>
       <w:r>
@@ -481,7 +365,7 @@
     </w:lvl>
   </w:abstractNum>
   <w:abstractNum w:abstractNumId="990">
-    <w:nsid w:val="541f170b"/>
+    <w:nsid w:val="a5b65134"/>
     <w:multiLevelType w:val="multilevel"/>
     <w:lvl w:ilvl="0">
       <w:numFmt w:val="bullet"/>

</xml_diff>